<commit_message>
fixing bugs and new builds
</commit_message>
<xml_diff>
--- a/Текст-отчет_Пашенцев Павел Владимирович.docx
+++ b/Текст-отчет_Пашенцев Павел Владимирович.docx
@@ -43,8 +43,6 @@
         </w:rPr>
         <w:t>т</w:t>
       </w:r>
-      <w:bookmarkStart w:id="0" w:name="_GoBack"/>
-      <w:bookmarkEnd w:id="0"/>
       <w:r>
         <w:rPr>
           <w:b/>
@@ -81,17 +79,7 @@
           <w:szCs w:val="28"/>
           <w:shd w:val="clear" w:color="auto" w:fill="FFFFFF"/>
         </w:rPr>
-        <w:t>выполнении тестового</w:t>
-      </w:r>
-      <w:r>
-        <w:rPr>
-          <w:rFonts w:cstheme="minorHAnsi"/>
-          <w:color w:val="000000"/>
-          <w:sz w:val="28"/>
-          <w:szCs w:val="28"/>
-          <w:shd w:val="clear" w:color="auto" w:fill="FFFFFF"/>
-        </w:rPr>
-        <w:t xml:space="preserve"> задания. Основные трудности при разработке – настройка </w:t>
+        <w:t xml:space="preserve">выполнении тестового задания. Основные трудности при разработке – настройка </w:t>
       </w:r>
       <w:r>
         <w:rPr>
@@ -189,6 +177,103 @@
         </w:rPr>
         <w:t>, когда нет нажатий на экран, добавлено меню паузы, меню выбора уровня, правила игры, а также пользователь может сбросить рекорды, нажав на результат.</w:t>
       </w:r>
+    </w:p>
+    <w:p>
+      <w:pPr>
+        <w:rPr>
+          <w:rFonts w:cstheme="minorHAnsi"/>
+          <w:color w:val="000000"/>
+          <w:sz w:val="28"/>
+          <w:szCs w:val="28"/>
+          <w:shd w:val="clear" w:color="auto" w:fill="FFFFFF"/>
+        </w:rPr>
+      </w:pPr>
+      <w:r>
+        <w:rPr>
+          <w:rFonts w:cstheme="minorHAnsi"/>
+          <w:color w:val="000000"/>
+          <w:sz w:val="28"/>
+          <w:szCs w:val="28"/>
+          <w:shd w:val="clear" w:color="auto" w:fill="FFFFFF"/>
+        </w:rPr>
+        <w:tab/>
+        <w:t xml:space="preserve">Скомпилированные версии игры под платформы </w:t>
+      </w:r>
+      <w:r>
+        <w:rPr>
+          <w:rFonts w:cstheme="minorHAnsi"/>
+          <w:color w:val="000000"/>
+          <w:sz w:val="28"/>
+          <w:szCs w:val="28"/>
+          <w:shd w:val="clear" w:color="auto" w:fill="FFFFFF"/>
+          <w:lang w:val="en-US"/>
+        </w:rPr>
+        <w:t>Windows</w:t>
+      </w:r>
+      <w:r>
+        <w:rPr>
+          <w:rFonts w:cstheme="minorHAnsi"/>
+          <w:color w:val="000000"/>
+          <w:sz w:val="28"/>
+          <w:szCs w:val="28"/>
+          <w:shd w:val="clear" w:color="auto" w:fill="FFFFFF"/>
+        </w:rPr>
+        <w:t xml:space="preserve"> </w:t>
+      </w:r>
+      <w:r>
+        <w:rPr>
+          <w:rFonts w:cstheme="minorHAnsi"/>
+          <w:color w:val="000000"/>
+          <w:sz w:val="28"/>
+          <w:szCs w:val="28"/>
+          <w:shd w:val="clear" w:color="auto" w:fill="FFFFFF"/>
+        </w:rPr>
+        <w:t xml:space="preserve">и </w:t>
+      </w:r>
+      <w:r>
+        <w:rPr>
+          <w:rFonts w:cstheme="minorHAnsi"/>
+          <w:color w:val="000000"/>
+          <w:sz w:val="28"/>
+          <w:szCs w:val="28"/>
+          <w:shd w:val="clear" w:color="auto" w:fill="FFFFFF"/>
+          <w:lang w:val="en-US"/>
+        </w:rPr>
+        <w:t>Android</w:t>
+      </w:r>
+      <w:r>
+        <w:rPr>
+          <w:rFonts w:cstheme="minorHAnsi"/>
+          <w:color w:val="000000"/>
+          <w:sz w:val="28"/>
+          <w:szCs w:val="28"/>
+          <w:shd w:val="clear" w:color="auto" w:fill="FFFFFF"/>
+        </w:rPr>
+        <w:t xml:space="preserve"> находятся в подпапке </w:t>
+      </w:r>
+      <w:r>
+        <w:rPr>
+          <w:rFonts w:cstheme="minorHAnsi"/>
+          <w:color w:val="000000"/>
+          <w:sz w:val="28"/>
+          <w:szCs w:val="28"/>
+          <w:shd w:val="clear" w:color="auto" w:fill="FFFFFF"/>
+          <w:lang w:val="en-US"/>
+        </w:rPr>
+        <w:t>Builds</w:t>
+      </w:r>
+      <w:r>
+        <w:rPr>
+          <w:rFonts w:cstheme="minorHAnsi"/>
+          <w:color w:val="000000"/>
+          <w:sz w:val="28"/>
+          <w:szCs w:val="28"/>
+          <w:shd w:val="clear" w:color="auto" w:fill="FFFFFF"/>
+        </w:rPr>
+        <w:t>.</w:t>
+      </w:r>
+      <w:bookmarkStart w:id="0" w:name="_GoBack"/>
+      <w:bookmarkEnd w:id="0"/>
     </w:p>
     <w:sectPr>
       <w:pgSz w:w="11906" w:h="16838"/>

</xml_diff>